<commit_message>
skrevet litt om programmeringsspråk
</commit_message>
<xml_diff>
--- a/torsteins docs/Tidslinje.docx
+++ b/torsteins docs/Tidslinje.docx
@@ -1,6 +1,6 @@
 
 <file path=word/document.xml><?xml version="1.0" encoding="utf-8"?>
-<w:document xmlns:wpc="http://schemas.microsoft.com/office/word/2010/wordprocessingCanvas" xmlns:mc="http://schemas.openxmlformats.org/markup-compatibility/2006" xmlns:o="urn:schemas-microsoft-com:office:office" xmlns:r="http://schemas.openxmlformats.org/officeDocument/2006/relationships" xmlns:m="http://schemas.openxmlformats.org/officeDocument/2006/math" xmlns:v="urn:schemas-microsoft-com:vml" xmlns:wp14="http://schemas.microsoft.com/office/word/2010/wordprocessingDrawing" xmlns:wp="http://schemas.openxmlformats.org/drawingml/2006/wordprocessingDrawing" xmlns:w10="urn:schemas-microsoft-com:office:word" xmlns:w="http://schemas.openxmlformats.org/wordprocessingml/2006/main" xmlns:w14="http://schemas.microsoft.com/office/word/2010/wordml" xmlns:wpg="http://schemas.microsoft.com/office/word/2010/wordprocessingGroup" xmlns:wpi="http://schemas.microsoft.com/office/word/2010/wordprocessingInk" xmlns:wne="http://schemas.microsoft.com/office/word/2006/wordml" xmlns:wps="http://schemas.microsoft.com/office/word/2010/wordprocessingShape" mc:Ignorable="w14 wp14">
+<w:document xmlns:wpc="http://schemas.microsoft.com/office/word/2010/wordprocessingCanvas" xmlns:mo="http://schemas.microsoft.com/office/mac/office/2008/main" xmlns:mc="http://schemas.openxmlformats.org/markup-compatibility/2006" xmlns:mv="urn:schemas-microsoft-com:mac:vml" xmlns:o="urn:schemas-microsoft-com:office:office" xmlns:r="http://schemas.openxmlformats.org/officeDocument/2006/relationships" xmlns:m="http://schemas.openxmlformats.org/officeDocument/2006/math" xmlns:v="urn:schemas-microsoft-com:vml" xmlns:wp14="http://schemas.microsoft.com/office/word/2010/wordprocessingDrawing" xmlns:wp="http://schemas.openxmlformats.org/drawingml/2006/wordprocessingDrawing" xmlns:w10="urn:schemas-microsoft-com:office:word" xmlns:w="http://schemas.openxmlformats.org/wordprocessingml/2006/main" xmlns:w14="http://schemas.microsoft.com/office/word/2010/wordml" xmlns:wpg="http://schemas.microsoft.com/office/word/2010/wordprocessingGroup" xmlns:wpi="http://schemas.microsoft.com/office/word/2010/wordprocessingInk" xmlns:wne="http://schemas.microsoft.com/office/word/2006/wordml" xmlns:wps="http://schemas.microsoft.com/office/word/2010/wordprocessingShape" mc:Ignorable="w14 wp14">
   <w:body>
     <w:p>
       <w:pPr>
@@ -21,241 +21,200 @@
     </w:p>
     <w:p>
       <w:r>
-        <w:t xml:space="preserve">Vi har ikke hatt helt frie tøyler når det kommer til design. Aftenposten holder en noe mer seriøs identitet enn andre norske aviser. Tidslinjen er nødt til å følge stilen til resten av nettavisen for </w:t>
-      </w:r>
-      <w:proofErr w:type="gramStart"/>
-      <w:r>
-        <w:t>å</w:t>
-      </w:r>
-      <w:proofErr w:type="gramEnd"/>
+        <w:t xml:space="preserve">Vi har ikke hatt helt frie tøyler når det kommer til design. Aftenposten holder en noe mer seriøs identitet enn andre norske aviser. Tidslinjen er nødt til å følge stilen til resten av nettavisen for å </w:t>
+      </w:r>
+      <w:proofErr w:type="spellStart"/>
+      <w:r>
+        <w:t>opprettholdet</w:t>
+      </w:r>
+      <w:proofErr w:type="spellEnd"/>
+      <w:r>
+        <w:t xml:space="preserve"> det profesjonelle inntrykket hvor teksten er i fokus. Nettopp derfor har vi kommet opp med et design i hovedsakelig sort/grått på hvitt. Tidslinjen skal jo også bestå av kategorier du kan bruke til å filtrere innhold. Disse kategoriene blir representert med hver farge som vi bruker til å sprike opp designet </w:t>
+      </w:r>
+      <w:r>
+        <w:t>til den grad</w:t>
+      </w:r>
+      <w:r>
+        <w:t xml:space="preserve"> vi kan tillate oss.</w:t>
+      </w:r>
       <w:r>
         <w:t xml:space="preserve"> </w:t>
       </w:r>
-      <w:proofErr w:type="spellStart"/>
-      <w:r>
-        <w:t>opprettholdet</w:t>
-      </w:r>
-      <w:proofErr w:type="spellEnd"/>
-      <w:r>
-        <w:t xml:space="preserve"> det profesjonelle inntrykket hvor teksten er i fokus. Nettopp derfor har vi kommet opp med </w:t>
-      </w:r>
-      <w:proofErr w:type="gramStart"/>
-      <w:r>
-        <w:t>et</w:t>
-      </w:r>
-      <w:proofErr w:type="gramEnd"/>
-      <w:r>
-        <w:t xml:space="preserve"> design i hovedsakelig sort/grått på hvitt. Tidslinjen skal jo også bestå av kategorier du kan bruke til å filtrere innhold. Disse kategoriene blir representert med hver farge som vi bruker til å sprike opp designet </w:t>
-      </w:r>
-      <w:r>
-        <w:t>til den grad</w:t>
-      </w:r>
-      <w:r>
-        <w:t xml:space="preserve"> vi kan tillate oss.</w:t>
+      <w:r>
+        <w:br/>
+      </w:r>
+      <w:r>
+        <w:rPr>
+          <w:color w:val="FF0000"/>
+        </w:rPr>
+        <w:t>Litt om f</w:t>
+      </w:r>
+      <w:r>
+        <w:rPr>
+          <w:color w:val="FF0000"/>
+        </w:rPr>
+        <w:t>arger</w:t>
+      </w:r>
+      <w:r>
+        <w:rPr>
+          <w:color w:val="FF0000"/>
+        </w:rPr>
+        <w:t xml:space="preserve"> her når det er bestemt.</w:t>
+      </w:r>
+      <w:r>
+        <w:rPr>
+          <w:color w:val="FF0000"/>
+        </w:rPr>
+        <w:br/>
+      </w:r>
+      <w:r>
+        <w:t xml:space="preserve">Tidslinjen skulle også få et nedstrippet design med samme funksjonalitet som tidslinjen New York Times sine nettaviser bruker. Tidslinjen til </w:t>
+      </w:r>
+      <w:proofErr w:type="spellStart"/>
+      <w:r>
+        <w:t>NYtimes</w:t>
+      </w:r>
+      <w:proofErr w:type="spellEnd"/>
+      <w:r>
+        <w:t xml:space="preserve"> har vi brukt som en slags mal, så har vi videre prøvd å utarbeide visuelt</w:t>
       </w:r>
       <w:r>
         <w:t xml:space="preserve"> </w:t>
       </w:r>
       <w:r>
-        <w:br/>
-      </w:r>
-      <w:r>
+        <w:t>en mer moderne og elegant løsning.</w:t>
+      </w:r>
+    </w:p>
+    <w:p>
+      <w:pPr>
+        <w:pStyle w:val="Undertittel"/>
+      </w:pPr>
+      <w:r>
+        <w:t>Interaktivt Design</w:t>
+      </w:r>
+    </w:p>
+    <w:p>
+      <w:r>
+        <w:t xml:space="preserve">Hensikten med en tidslinje er å gi brukeren en oversikt over ting som har hendt over tid. </w:t>
+      </w:r>
+      <w:r>
+        <w:t xml:space="preserve">Det er mange måter å </w:t>
+      </w:r>
+      <w:r>
+        <w:t>vinkle</w:t>
+      </w:r>
+      <w:r>
+        <w:t xml:space="preserve"> en tidslinje på, og de fleste tenker nok på en horisontal linje med det eldste til venstre og nyeste høyre. Vi har </w:t>
+      </w:r>
+      <w:r>
+        <w:t xml:space="preserve">en blanding av en vertikal og horisontal løsning. Vi har et kontrollpanel på toppen, som inneholder den horisontale delen av tidslinjen. Denne delen har blant annet en linje som representerer tid. Første hendelse vil være helt til venstre på denne linjen og siste hendelse vil være helt til høyre. Linjen er alltid like lang, men det er tidsaspektet mellom hendelsene som er interessant her. For eksempel hvis det har skjedd tre hendelser i løpet av fire dager, </w:t>
+      </w:r>
+      <w:r>
+        <w:t>da vil linjen representere fire dager og gjengi tre indikatorer som illustrerer tiden mellom hver hendelse.</w:t>
+      </w:r>
+      <w:r>
+        <w:t xml:space="preserve"> </w:t>
+      </w:r>
+    </w:p>
+    <w:p>
+      <w:pPr>
         <w:rPr>
           <w:color w:val="FF0000"/>
         </w:rPr>
-        <w:t>Litt om f</w:t>
+      </w:pPr>
+      <w:r>
+        <w:t xml:space="preserve">Hver hendelse får altså en indikator på linjen. Disse indikatorene er interaktive. Holder du musen over </w:t>
+      </w:r>
+      <w:r>
+        <w:t xml:space="preserve">vil datoen til denne hendelsen dukke opp i en liten boks over indikatoren.  Klikker du vil nettleseren </w:t>
+      </w:r>
+      <w:proofErr w:type="spellStart"/>
+      <w:r>
+        <w:t>scrolle</w:t>
+      </w:r>
+      <w:proofErr w:type="spellEnd"/>
+      <w:r>
+        <w:t xml:space="preserve"> til datoen som samsvarer med indikatoren som ble trykket på. Kontrollpanelet har også navigasjonsknapper for forrige og neste hendelse. </w:t>
       </w:r>
       <w:r>
         <w:rPr>
           <w:color w:val="FF0000"/>
         </w:rPr>
-        <w:t>arger</w:t>
+        <w:t xml:space="preserve"> </w:t>
       </w:r>
       <w:r>
         <w:rPr>
           <w:color w:val="FF0000"/>
         </w:rPr>
-        <w:t xml:space="preserve"> her når det er bestemt.</w:t>
-      </w:r>
+        <w:t xml:space="preserve">Ifølge </w:t>
+      </w:r>
+      <w:proofErr w:type="spellStart"/>
       <w:r>
         <w:rPr>
           <w:color w:val="FF0000"/>
         </w:rPr>
-        <w:br/>
-      </w:r>
-      <w:r>
-        <w:t xml:space="preserve">Tidslinjen skulle også få </w:t>
-      </w:r>
-      <w:proofErr w:type="gramStart"/>
-      <w:r>
-        <w:t>et</w:t>
-      </w:r>
-      <w:proofErr w:type="gramEnd"/>
-      <w:r>
-        <w:t xml:space="preserve"> nedstrippet design med samme funksjonalitet som tidslinjen New York Times sine nettaviser bruker. Tidslinjen til </w:t>
-      </w:r>
-      <w:proofErr w:type="spellStart"/>
-      <w:r>
-        <w:t>NYtimes</w:t>
-      </w:r>
-      <w:proofErr w:type="spellEnd"/>
-      <w:r>
-        <w:t xml:space="preserve"> har vi brukt som en slags mal, så har vi videre prøvd å utarbeide </w:t>
-      </w:r>
-      <w:r>
-        <w:t>visuelt</w:t>
-      </w:r>
-      <w:r>
-        <w:t xml:space="preserve"> </w:t>
-      </w:r>
-      <w:r>
-        <w:t>en mer moderne og elegant løsning.</w:t>
-      </w:r>
-    </w:p>
-    <w:p>
-      <w:pPr>
-        <w:pStyle w:val="Undertittel"/>
-      </w:pPr>
-      <w:r>
-        <w:t>Interaktivt Design</w:t>
-      </w:r>
-    </w:p>
-    <w:p>
-      <w:r>
-        <w:t xml:space="preserve">Hensikten med en tidslinje er å gi brukeren en oversikt over ting som har hendt over tid. </w:t>
-      </w:r>
-      <w:r>
-        <w:t xml:space="preserve">Det er mange måter å </w:t>
-      </w:r>
-      <w:r>
-        <w:t>vinkle</w:t>
-      </w:r>
-      <w:r>
-        <w:t xml:space="preserve"> en tidslinje på, og de fleste tenker nok på en horisontal linje med det eldste til venstre og nyeste høyre. Vi har </w:t>
-      </w:r>
-      <w:r>
-        <w:t xml:space="preserve">en blanding av en vertikal og horisontal løsning. Vi har et kontrollpanel på toppen, som inneholder den horisontale delen av tidslinjen. Denne delen har blant annet en linje som representerer tid. Første hendelse vil være helt til venstre på denne linjen og siste hendelse vil være helt til høyre. Linjen er alltid like lang, men det er tidsaspektet mellom hendelsene som er interessant her. For eksempel hvis det har skjedd tre hendelser i løpet av fire dager, </w:t>
-      </w:r>
-      <w:r>
-        <w:t>da vil linjen representere fire dager og gjengi tre indikatorer som illustrerer tiden mellom hver hendelse.</w:t>
-      </w:r>
-      <w:r>
-        <w:t xml:space="preserve"> </w:t>
-      </w:r>
-    </w:p>
-    <w:p>
-      <w:pPr>
+        <w:t>chang</w:t>
+      </w:r>
+      <w:proofErr w:type="spellEnd"/>
+      <w:r>
         <w:rPr>
           <w:color w:val="FF0000"/>
         </w:rPr>
-      </w:pPr>
-      <w:r>
-        <w:t xml:space="preserve">Hver hendelse får altså en indikator på linjen. Disse indikatorene er interaktive. Holder du musen over </w:t>
-      </w:r>
-      <w:r>
-        <w:t xml:space="preserve">vil datoen til denne hendelsen dukke opp i en liten boks over indikatoren.  Klikker du vil nettleseren </w:t>
-      </w:r>
-      <w:proofErr w:type="spellStart"/>
-      <w:r>
-        <w:t>scrolle</w:t>
-      </w:r>
-      <w:proofErr w:type="spellEnd"/>
-      <w:r>
-        <w:t xml:space="preserve"> til datoen som samsvarer med indikatoren som ble trykket på. Kontrollpanelet har også navigasjonsknapper for forrige og neste hendelse. </w:t>
-      </w:r>
+        <w:t xml:space="preserve">..bruker leser på </w:t>
+      </w:r>
+      <w:proofErr w:type="spellStart"/>
       <w:r>
         <w:rPr>
           <w:color w:val="FF0000"/>
         </w:rPr>
-        <w:t xml:space="preserve"> </w:t>
-      </w:r>
+        <w:t>enttet</w:t>
+      </w:r>
+      <w:proofErr w:type="spellEnd"/>
       <w:r>
         <w:rPr>
           <w:color w:val="FF0000"/>
         </w:rPr>
-        <w:t xml:space="preserve">Ifølge </w:t>
+        <w:t xml:space="preserve"> så har </w:t>
       </w:r>
       <w:proofErr w:type="spellStart"/>
       <w:r>
         <w:rPr>
           <w:color w:val="FF0000"/>
         </w:rPr>
-        <w:t>chang</w:t>
+        <w:t>ixd</w:t>
       </w:r>
       <w:proofErr w:type="spellEnd"/>
       <w:r>
         <w:rPr>
           <w:color w:val="FF0000"/>
         </w:rPr>
-        <w:t xml:space="preserve">..bruker leser på </w:t>
-      </w:r>
-      <w:proofErr w:type="spellStart"/>
-      <w:r>
+        <w:t xml:space="preserve"> veldig mye å si for deres opplevelse og atferd.</w:t>
+      </w:r>
+    </w:p>
+    <w:p>
+      <w:pPr>
         <w:rPr>
           <w:color w:val="FF0000"/>
         </w:rPr>
-        <w:t>enttet</w:t>
-      </w:r>
-      <w:proofErr w:type="spellEnd"/>
+      </w:pPr>
       <w:r>
         <w:rPr>
           <w:color w:val="FF0000"/>
         </w:rPr>
-        <w:t xml:space="preserve"> så har </w:t>
-      </w:r>
-      <w:proofErr w:type="spellStart"/>
+        <w:t>Design påvirker kundenes evaluering og atferd på kanaler.</w:t>
+      </w:r>
+    </w:p>
+    <w:p>
+      <w:pPr>
+        <w:rPr>
+          <w:color w:val="C0504D" w:themeColor="accent2"/>
+        </w:rPr>
+      </w:pPr>
       <w:r>
         <w:rPr>
           <w:color w:val="FF0000"/>
         </w:rPr>
-        <w:t>ixd</w:t>
-      </w:r>
-      <w:proofErr w:type="spellEnd"/>
-      <w:r>
-        <w:rPr>
-          <w:color w:val="FF0000"/>
-        </w:rPr>
-        <w:t xml:space="preserve"> veldig mye å si for deres opplevelse og atferd.</w:t>
-      </w:r>
-    </w:p>
-    <w:p>
-      <w:pPr>
-        <w:rPr>
-          <w:color w:val="FF0000"/>
-        </w:rPr>
-      </w:pPr>
-      <w:r>
-        <w:rPr>
-          <w:color w:val="FF0000"/>
-        </w:rPr>
-        <w:t>Design påvirker kundenes evaluering og atferd på kanaler.</w:t>
-      </w:r>
-    </w:p>
-    <w:p>
-      <w:pPr>
-        <w:rPr>
-          <w:color w:val="C0504D" w:themeColor="accent2"/>
-        </w:rPr>
-      </w:pPr>
-      <w:r>
-        <w:rPr>
-          <w:color w:val="FF0000"/>
-        </w:rPr>
-        <w:t xml:space="preserve">Chung har blant annet tatt </w:t>
-      </w:r>
-      <w:proofErr w:type="gramStart"/>
-      <w:r>
-        <w:rPr>
-          <w:color w:val="FF0000"/>
-        </w:rPr>
-        <w:t>et</w:t>
-      </w:r>
-      <w:proofErr w:type="gramEnd"/>
-      <w:r>
-        <w:rPr>
-          <w:color w:val="FF0000"/>
-        </w:rPr>
-        <w:t xml:space="preserve"> studie på å engasjere nettlesere å </w:t>
+        <w:t xml:space="preserve">Chung har blant annet tatt et studie på å engasjere nettlesere å </w:t>
       </w:r>
       <w:proofErr w:type="spellStart"/>
       <w:r>
@@ -316,6 +275,11 @@
       <w:pPr>
         <w:pStyle w:val="Undertittel"/>
       </w:pPr>
+    </w:p>
+    <w:p>
+      <w:pPr>
+        <w:pStyle w:val="Undertittel"/>
+      </w:pPr>
       <w:r>
         <w:t>Media</w:t>
       </w:r>
@@ -343,13 +307,24 @@
       <w:pPr>
         <w:pStyle w:val="Undertittel"/>
       </w:pPr>
+    </w:p>
+    <w:p>
+      <w:pPr>
+        <w:pStyle w:val="Undertittel"/>
+      </w:pPr>
       <w:r>
         <w:t>Teknologi</w:t>
       </w:r>
     </w:p>
     <w:p>
       <w:r>
-        <w:t xml:space="preserve">Tidslinjen blir produsert ved hjelp av JavaScript.  JavaScript er et scripting-språk som gir deg muligheten til å lage interaktive webapplikasjoner med dynamisk innhold. </w:t>
+        <w:t>Tidslinjen blir prod</w:t>
+      </w:r>
+      <w:r>
+        <w:t xml:space="preserve">usert ved hjelp av JavaScript. </w:t>
+      </w:r>
+      <w:r>
+        <w:t xml:space="preserve">JavaScript er et scripting-språk som gir deg muligheten til å lage interaktive webapplikasjoner med dynamisk innhold. </w:t>
       </w:r>
       <w:r>
         <w:t xml:space="preserve">For å simplifisere avansert JavaScript-kode benytter vi oss av JavaScript-biblioteket </w:t>
@@ -412,16 +387,7 @@
           <w:szCs w:val="23"/>
           <w:shd w:val="clear" w:color="auto" w:fill="FFFFFF"/>
         </w:rPr>
-        <w:t xml:space="preserve"> JavaScript and XML</w:t>
-      </w:r>
-      <w:r>
-        <w:rPr>
-          <w:color w:val="000000"/>
-          <w:sz w:val="23"/>
-          <w:szCs w:val="23"/>
-          <w:shd w:val="clear" w:color="auto" w:fill="FFFFFF"/>
-        </w:rPr>
-        <w:t>)</w:t>
+        <w:t xml:space="preserve"> JavaScript and XML)</w:t>
       </w:r>
       <w:r>
         <w:t xml:space="preserve"> er teknologien vi bruker for å få kontakt med serveren. Ved hjelp av et AJAX-kall i javascriptet henter vi dataene hver tidslinje inneholder. For eksempel sier vi at vi skal ha Tidslinjen som har ID=’1’, da kaller </w:t>
@@ -436,9 +402,85 @@
       </w:r>
     </w:p>
     <w:p>
-      <w:r>
-        <w:t>JSON…</w:t>
-      </w:r>
+      <w:proofErr w:type="spellStart"/>
+      <w:r>
+        <w:t>JSON</w:t>
+      </w:r>
+      <w:proofErr w:type="spellEnd"/>
+      <w:r>
+        <w:t xml:space="preserve"> er </w:t>
+      </w:r>
+      <w:proofErr w:type="spellStart"/>
+      <w:r>
+        <w:t>er</w:t>
+      </w:r>
+      <w:proofErr w:type="spellEnd"/>
+      <w:r>
+        <w:t xml:space="preserve"> et JavaScript-objekt som representerer enkle </w:t>
+      </w:r>
+      <w:proofErr w:type="spellStart"/>
+      <w:r>
+        <w:t>datastruktrer</w:t>
+      </w:r>
+      <w:proofErr w:type="spellEnd"/>
+      <w:r>
+        <w:t xml:space="preserve"> og blir brukt for å serialisere data over et nettverk. Hensikten med </w:t>
+      </w:r>
+      <w:proofErr w:type="spellStart"/>
+      <w:r>
+        <w:t>JSON</w:t>
+      </w:r>
+      <w:proofErr w:type="spellEnd"/>
+      <w:r>
+        <w:t xml:space="preserve">… </w:t>
+      </w:r>
+      <w:r>
+        <w:rPr>
+          <w:color w:val="FF0000"/>
+        </w:rPr>
+        <w:t>SKRIVE LITT MER OM DET</w:t>
+      </w:r>
+    </w:p>
+    <w:p/>
+    <w:p>
+      <w:r>
+        <w:t xml:space="preserve">Erfaring: Denne teknologien har vært en utfordring for gruppen. Vi brukte nemlig 6 uker (2 sprinter) for å løse problemet. Hovedproblemet var at det var utfordrende med å koble opp mot PHP (sprint 2). </w:t>
+      </w:r>
+      <w:proofErr w:type="spellStart"/>
+      <w:r>
+        <w:t>JSON</w:t>
+      </w:r>
+      <w:proofErr w:type="spellEnd"/>
+      <w:r>
+        <w:t xml:space="preserve">-scripte var en viktig grunnlag for tidslinjen vår, for å få en sammenkobling av produktet vårt. Ved å opprette nye variabler for tidslinjen og en </w:t>
+      </w:r>
+      <w:proofErr w:type="spellStart"/>
+      <w:r>
+        <w:t>content</w:t>
+      </w:r>
+      <w:proofErr w:type="spellEnd"/>
+      <w:r>
+        <w:t xml:space="preserve"> id, samt to nye </w:t>
+      </w:r>
+      <w:proofErr w:type="spellStart"/>
+      <w:r>
+        <w:t>if</w:t>
+      </w:r>
+      <w:proofErr w:type="spellEnd"/>
+      <w:r>
+        <w:t xml:space="preserve"> spørringer så fikk vi løst problemet. </w:t>
+      </w:r>
+    </w:p>
+    <w:p>
+      <w:pPr>
+        <w:rPr>
+          <w:rFonts w:ascii="Arial" w:hAnsi="Arial" w:cs="Arial"/>
+          <w:color w:val="1A1A1A"/>
+          <w:sz w:val="26"/>
+          <w:szCs w:val="26"/>
+          <w:lang w:val="en-US"/>
+        </w:rPr>
+      </w:pPr>
     </w:p>
     <w:p>
       <w:r>
@@ -450,19 +492,7 @@
       </w:r>
       <w:proofErr w:type="spellEnd"/>
       <w:r>
-        <w:t xml:space="preserve"> API(Application Program Interface). Dette er et sett med rutiner, regler og funksjoner som </w:t>
-      </w:r>
-      <w:r>
-        <w:t>gir oss muligheten å implementere</w:t>
-      </w:r>
-      <w:r>
-        <w:t xml:space="preserve"> skreddersydde</w:t>
-      </w:r>
-      <w:r>
-        <w:t xml:space="preserve"> kart i tidslinjen</w:t>
-      </w:r>
-      <w:r>
-        <w:t>.</w:t>
+        <w:t xml:space="preserve"> API(Application Program Interface). Dette er et sett med rutiner, regler og funksjoner som gir oss muligheten å implementere skreddersydde kart i tidslinjen.</w:t>
       </w:r>
       <w:r>
         <w:t xml:space="preserve"> </w:t>
@@ -473,14 +503,127 @@
       </w:r>
       <w:proofErr w:type="spellEnd"/>
       <w:r>
-        <w:t xml:space="preserve"> har mange muligheter og det fins nesten ingen grenser for hva du kan gjøre. Kartene som blir produsert fungerer også godt på mobi</w:t>
-      </w:r>
+        <w:t xml:space="preserve"> har mange muligheter og det fins nesten ingen grenser for hva du kan gjøre. Kartene som blir produsert fungerer også godt på mobile enheter.</w:t>
+      </w:r>
+    </w:p>
+    <w:p/>
+    <w:p>
+      <w:r>
+        <w:t>HTML (</w:t>
+      </w:r>
+      <w:proofErr w:type="spellStart"/>
+      <w:r>
+        <w:t>Hyper</w:t>
+      </w:r>
+      <w:proofErr w:type="spellEnd"/>
+      <w:r>
+        <w:t xml:space="preserve"> </w:t>
+      </w:r>
+      <w:proofErr w:type="spellStart"/>
+      <w:r>
+        <w:t>Text</w:t>
+      </w:r>
+      <w:proofErr w:type="spellEnd"/>
+      <w:r>
+        <w:t xml:space="preserve"> </w:t>
+      </w:r>
+      <w:proofErr w:type="spellStart"/>
+      <w:r>
+        <w:t>Markup</w:t>
+      </w:r>
+      <w:proofErr w:type="spellEnd"/>
+      <w:r>
+        <w:t xml:space="preserve"> Language) er et hypertekstmakeringsspråk som er blitt brukt for å strukturere informasjon og semantikken. I oppbygningen av tidslinjen har vi forholdt oss til HTML 5, men begrenset oss med å bruke de elementene. Dette er på grunn av de nye elementene ikke støtter blant annet </w:t>
+      </w:r>
+      <w:proofErr w:type="spellStart"/>
+      <w:r>
+        <w:t>Explore</w:t>
+      </w:r>
+      <w:proofErr w:type="spellEnd"/>
+      <w:r>
+        <w:t xml:space="preserve"> 8. Dette er en viktig ting som vi må ta hensyn til. Vi har også egendefinert attributter til HTML tag (kartet).  </w:t>
+      </w:r>
+    </w:p>
+    <w:p/>
+    <w:p>
+      <w:r>
+        <w:t>CSS (</w:t>
+      </w:r>
+      <w:proofErr w:type="spellStart"/>
+      <w:r>
+        <w:t>Cascading</w:t>
+      </w:r>
+      <w:proofErr w:type="spellEnd"/>
+      <w:r>
+        <w:t xml:space="preserve"> Style </w:t>
+      </w:r>
+      <w:proofErr w:type="spellStart"/>
+      <w:r>
+        <w:t>Sheets</w:t>
+      </w:r>
+      <w:proofErr w:type="spellEnd"/>
+      <w:r>
+        <w:t xml:space="preserve">) er et språk som vi har brukt for å kunne definere </w:t>
+      </w:r>
+      <w:proofErr w:type="spellStart"/>
+      <w:r>
+        <w:t>utsteendet</w:t>
+      </w:r>
+      <w:proofErr w:type="spellEnd"/>
+      <w:r>
+        <w:t xml:space="preserve"> på filene som er skrevet i HTML eller XML. Ved hjelp av CSS-</w:t>
+      </w:r>
+      <w:proofErr w:type="spellStart"/>
+      <w:r>
+        <w:t>stilark</w:t>
+      </w:r>
+      <w:proofErr w:type="spellEnd"/>
+      <w:r>
+        <w:t xml:space="preserve"> har vi definert vår ønsket oppsett, farger og diverse andre stilinformasjoner. </w:t>
+      </w:r>
+    </w:p>
+    <w:p>
       <w:bookmarkStart w:id="0" w:name="_GoBack"/>
       <w:bookmarkEnd w:id="0"/>
-      <w:r>
-        <w:t>le enheter.</w:t>
-      </w:r>
-    </w:p>
+    </w:p>
+    <w:p>
+      <w:r>
+        <w:t xml:space="preserve">PHP </w:t>
+      </w:r>
+      <w:r>
+        <w:t>(</w:t>
+      </w:r>
+      <w:proofErr w:type="spellStart"/>
+      <w:r>
+        <w:t>Hypertext</w:t>
+      </w:r>
+      <w:proofErr w:type="spellEnd"/>
+      <w:r>
+        <w:t xml:space="preserve"> </w:t>
+      </w:r>
+      <w:proofErr w:type="spellStart"/>
+      <w:r>
+        <w:t>Preprocessor</w:t>
+      </w:r>
+      <w:proofErr w:type="spellEnd"/>
+      <w:r>
+        <w:t xml:space="preserve">) er et dynamisk programmeringsspråk som bedriften vår bruker i deres teknologi. Gruppen har anbefalt og foreslått å bruke .NET, men siden Aftenposten har lite erfaring med .NET så vil dette bli kostbart. PHP er meget utbredt og veldig ustrukturert i forhold til de andre programmeringsspråkene. En stor fordel er at den er plattformuavhengig og kan kjøres på alle servere. </w:t>
+      </w:r>
+    </w:p>
+    <w:p/>
+    <w:p>
+      <w:r>
+        <w:t xml:space="preserve">DB </w:t>
+      </w:r>
+    </w:p>
+    <w:p/>
+    <w:p>
+      <w:pPr>
+        <w:pStyle w:val="Listeavsnitt"/>
+        <w:ind w:left="2160"/>
+      </w:pPr>
+    </w:p>
+    <w:p/>
     <w:sectPr>
       <w:pgSz w:w="11906" w:h="16838"/>
       <w:pgMar w:top="1417" w:right="1417" w:bottom="1417" w:left="1417" w:header="708" w:footer="708" w:gutter="0"/>
@@ -489,6 +632,177 @@
     </w:sectPr>
   </w:body>
 </w:document>
+</file>
+
+<file path=word/endnotes.xml><?xml version="1.0" encoding="utf-8"?>
+<w:endnotes xmlns:wpc="http://schemas.microsoft.com/office/word/2010/wordprocessingCanvas" xmlns:mo="http://schemas.microsoft.com/office/mac/office/2008/main" xmlns:mc="http://schemas.openxmlformats.org/markup-compatibility/2006" xmlns:mv="urn:schemas-microsoft-com:mac:vml" xmlns:o="urn:schemas-microsoft-com:office:office" xmlns:r="http://schemas.openxmlformats.org/officeDocument/2006/relationships" xmlns:m="http://schemas.openxmlformats.org/officeDocument/2006/math" xmlns:v="urn:schemas-microsoft-com:vml" xmlns:wp14="http://schemas.microsoft.com/office/word/2010/wordprocessingDrawing" xmlns:wp="http://schemas.openxmlformats.org/drawingml/2006/wordprocessingDrawing" xmlns:w10="urn:schemas-microsoft-com:office:word" xmlns:w="http://schemas.openxmlformats.org/wordprocessingml/2006/main" xmlns:w14="http://schemas.microsoft.com/office/word/2010/wordml" xmlns:wpg="http://schemas.microsoft.com/office/word/2010/wordprocessingGroup" xmlns:wpi="http://schemas.microsoft.com/office/word/2010/wordprocessingInk" xmlns:wne="http://schemas.microsoft.com/office/word/2006/wordml" xmlns:wps="http://schemas.microsoft.com/office/word/2010/wordprocessingShape" mc:Ignorable="w14 wp14">
+  <w:endnote w:type="separator" w:id="-1">
+    <w:p>
+      <w:pPr>
+        <w:spacing w:after="0" w:line="240" w:lineRule="auto"/>
+      </w:pPr>
+      <w:r>
+        <w:separator/>
+      </w:r>
+    </w:p>
+  </w:endnote>
+  <w:endnote w:type="continuationSeparator" w:id="0">
+    <w:p>
+      <w:pPr>
+        <w:spacing w:after="0" w:line="240" w:lineRule="auto"/>
+      </w:pPr>
+      <w:r>
+        <w:continuationSeparator/>
+      </w:r>
+    </w:p>
+  </w:endnote>
+</w:endnotes>
+</file>
+
+<file path=word/footnotes.xml><?xml version="1.0" encoding="utf-8"?>
+<w:footnotes xmlns:wpc="http://schemas.microsoft.com/office/word/2010/wordprocessingCanvas" xmlns:mo="http://schemas.microsoft.com/office/mac/office/2008/main" xmlns:mc="http://schemas.openxmlformats.org/markup-compatibility/2006" xmlns:mv="urn:schemas-microsoft-com:mac:vml" xmlns:o="urn:schemas-microsoft-com:office:office" xmlns:r="http://schemas.openxmlformats.org/officeDocument/2006/relationships" xmlns:m="http://schemas.openxmlformats.org/officeDocument/2006/math" xmlns:v="urn:schemas-microsoft-com:vml" xmlns:wp14="http://schemas.microsoft.com/office/word/2010/wordprocessingDrawing" xmlns:wp="http://schemas.openxmlformats.org/drawingml/2006/wordprocessingDrawing" xmlns:w10="urn:schemas-microsoft-com:office:word" xmlns:w="http://schemas.openxmlformats.org/wordprocessingml/2006/main" xmlns:w14="http://schemas.microsoft.com/office/word/2010/wordml" xmlns:wpg="http://schemas.microsoft.com/office/word/2010/wordprocessingGroup" xmlns:wpi="http://schemas.microsoft.com/office/word/2010/wordprocessingInk" xmlns:wne="http://schemas.microsoft.com/office/word/2006/wordml" xmlns:wps="http://schemas.microsoft.com/office/word/2010/wordprocessingShape" mc:Ignorable="w14 wp14">
+  <w:footnote w:type="separator" w:id="-1">
+    <w:p>
+      <w:pPr>
+        <w:spacing w:after="0" w:line="240" w:lineRule="auto"/>
+      </w:pPr>
+      <w:r>
+        <w:separator/>
+      </w:r>
+    </w:p>
+  </w:footnote>
+  <w:footnote w:type="continuationSeparator" w:id="0">
+    <w:p>
+      <w:pPr>
+        <w:spacing w:after="0" w:line="240" w:lineRule="auto"/>
+      </w:pPr>
+      <w:r>
+        <w:continuationSeparator/>
+      </w:r>
+    </w:p>
+  </w:footnote>
+</w:footnotes>
+</file>
+
+<file path=word/numbering.xml><?xml version="1.0" encoding="utf-8"?>
+<w:numbering xmlns:wpc="http://schemas.microsoft.com/office/word/2010/wordprocessingCanvas" xmlns:mo="http://schemas.microsoft.com/office/mac/office/2008/main" xmlns:mc="http://schemas.openxmlformats.org/markup-compatibility/2006" xmlns:mv="urn:schemas-microsoft-com:mac:vml" xmlns:o="urn:schemas-microsoft-com:office:office" xmlns:r="http://schemas.openxmlformats.org/officeDocument/2006/relationships" xmlns:m="http://schemas.openxmlformats.org/officeDocument/2006/math" xmlns:v="urn:schemas-microsoft-com:vml" xmlns:wp14="http://schemas.microsoft.com/office/word/2010/wordprocessingDrawing" xmlns:wp="http://schemas.openxmlformats.org/drawingml/2006/wordprocessingDrawing" xmlns:w10="urn:schemas-microsoft-com:office:word" xmlns:w="http://schemas.openxmlformats.org/wordprocessingml/2006/main" xmlns:w14="http://schemas.microsoft.com/office/word/2010/wordml" xmlns:wpg="http://schemas.microsoft.com/office/word/2010/wordprocessingGroup" xmlns:wpi="http://schemas.microsoft.com/office/word/2010/wordprocessingInk" xmlns:wne="http://schemas.microsoft.com/office/word/2006/wordml" xmlns:wps="http://schemas.microsoft.com/office/word/2010/wordprocessingShape" mc:Ignorable="w14 wp14">
+  <w:abstractNum w:abstractNumId="0">
+    <w:nsid w:val="1F72126A"/>
+    <w:multiLevelType w:val="hybridMultilevel"/>
+    <w:tmpl w:val="99000DEA"/>
+    <w:lvl w:ilvl="0" w:tplc="0EA2C524">
+      <w:start w:val="172"/>
+      <w:numFmt w:val="bullet"/>
+      <w:lvlText w:val="-"/>
+      <w:lvlJc w:val="left"/>
+      <w:pPr>
+        <w:ind w:left="720" w:hanging="360"/>
+      </w:pPr>
+      <w:rPr>
+        <w:rFonts w:ascii="Cambria" w:eastAsiaTheme="minorEastAsia" w:hAnsi="Cambria" w:cstheme="minorBidi" w:hint="default"/>
+      </w:rPr>
+    </w:lvl>
+    <w:lvl w:ilvl="1" w:tplc="04090003">
+      <w:start w:val="1"/>
+      <w:numFmt w:val="bullet"/>
+      <w:lvlText w:val="o"/>
+      <w:lvlJc w:val="left"/>
+      <w:pPr>
+        <w:ind w:left="1440" w:hanging="360"/>
+      </w:pPr>
+      <w:rPr>
+        <w:rFonts w:ascii="Courier New" w:hAnsi="Courier New" w:hint="default"/>
+      </w:rPr>
+    </w:lvl>
+    <w:lvl w:ilvl="2" w:tplc="04090005">
+      <w:start w:val="1"/>
+      <w:numFmt w:val="bullet"/>
+      <w:lvlText w:val=""/>
+      <w:lvlJc w:val="left"/>
+      <w:pPr>
+        <w:ind w:left="2160" w:hanging="360"/>
+      </w:pPr>
+      <w:rPr>
+        <w:rFonts w:ascii="Wingdings" w:hAnsi="Wingdings" w:hint="default"/>
+      </w:rPr>
+    </w:lvl>
+    <w:lvl w:ilvl="3" w:tplc="04090001" w:tentative="1">
+      <w:start w:val="1"/>
+      <w:numFmt w:val="bullet"/>
+      <w:lvlText w:val=""/>
+      <w:lvlJc w:val="left"/>
+      <w:pPr>
+        <w:ind w:left="2880" w:hanging="360"/>
+      </w:pPr>
+      <w:rPr>
+        <w:rFonts w:ascii="Symbol" w:hAnsi="Symbol" w:hint="default"/>
+      </w:rPr>
+    </w:lvl>
+    <w:lvl w:ilvl="4" w:tplc="04090003" w:tentative="1">
+      <w:start w:val="1"/>
+      <w:numFmt w:val="bullet"/>
+      <w:lvlText w:val="o"/>
+      <w:lvlJc w:val="left"/>
+      <w:pPr>
+        <w:ind w:left="3600" w:hanging="360"/>
+      </w:pPr>
+      <w:rPr>
+        <w:rFonts w:ascii="Courier New" w:hAnsi="Courier New" w:hint="default"/>
+      </w:rPr>
+    </w:lvl>
+    <w:lvl w:ilvl="5" w:tplc="04090005" w:tentative="1">
+      <w:start w:val="1"/>
+      <w:numFmt w:val="bullet"/>
+      <w:lvlText w:val=""/>
+      <w:lvlJc w:val="left"/>
+      <w:pPr>
+        <w:ind w:left="4320" w:hanging="360"/>
+      </w:pPr>
+      <w:rPr>
+        <w:rFonts w:ascii="Wingdings" w:hAnsi="Wingdings" w:hint="default"/>
+      </w:rPr>
+    </w:lvl>
+    <w:lvl w:ilvl="6" w:tplc="04090001" w:tentative="1">
+      <w:start w:val="1"/>
+      <w:numFmt w:val="bullet"/>
+      <w:lvlText w:val=""/>
+      <w:lvlJc w:val="left"/>
+      <w:pPr>
+        <w:ind w:left="5040" w:hanging="360"/>
+      </w:pPr>
+      <w:rPr>
+        <w:rFonts w:ascii="Symbol" w:hAnsi="Symbol" w:hint="default"/>
+      </w:rPr>
+    </w:lvl>
+    <w:lvl w:ilvl="7" w:tplc="04090003" w:tentative="1">
+      <w:start w:val="1"/>
+      <w:numFmt w:val="bullet"/>
+      <w:lvlText w:val="o"/>
+      <w:lvlJc w:val="left"/>
+      <w:pPr>
+        <w:ind w:left="5760" w:hanging="360"/>
+      </w:pPr>
+      <w:rPr>
+        <w:rFonts w:ascii="Courier New" w:hAnsi="Courier New" w:hint="default"/>
+      </w:rPr>
+    </w:lvl>
+    <w:lvl w:ilvl="8" w:tplc="04090005" w:tentative="1">
+      <w:start w:val="1"/>
+      <w:numFmt w:val="bullet"/>
+      <w:lvlText w:val=""/>
+      <w:lvlJc w:val="left"/>
+      <w:pPr>
+        <w:ind w:left="6480" w:hanging="360"/>
+      </w:pPr>
+      <w:rPr>
+        <w:rFonts w:ascii="Wingdings" w:hAnsi="Wingdings" w:hint="default"/>
+      </w:rPr>
+    </w:lvl>
+  </w:abstractNum>
+  <w:num w:numId="1">
+    <w:abstractNumId w:val="0"/>
+  </w:num>
+</w:numbering>
 </file>
 
 <file path=word/styles.xml><?xml version="1.0" encoding="utf-8"?>
@@ -508,7 +822,7 @@
       </w:pPr>
     </w:pPrDefault>
   </w:docDefaults>
-  <w:latentStyles w:defLockedState="0" w:defUIPriority="99" w:defSemiHidden="1" w:defUnhideWhenUsed="1" w:defQFormat="0" w:count="267">
+  <w:latentStyles w:defLockedState="0" w:defUIPriority="99" w:defSemiHidden="1" w:defUnhideWhenUsed="1" w:defQFormat="0" w:count="276">
     <w:lsdException w:name="Normal" w:semiHidden="0" w:uiPriority="0" w:unhideWhenUsed="0" w:qFormat="1"/>
     <w:lsdException w:name="heading 1" w:semiHidden="0" w:uiPriority="9" w:unhideWhenUsed="0" w:qFormat="1"/>
     <w:lsdException w:name="heading 2" w:uiPriority="9" w:qFormat="1"/>
@@ -794,11 +1108,73 @@
       <w:szCs w:val="24"/>
     </w:rPr>
   </w:style>
+  <w:style w:type="paragraph" w:styleId="Listeavsnitt">
+    <w:name w:val="List Paragraph"/>
+    <w:basedOn w:val="Normal"/>
+    <w:uiPriority w:val="34"/>
+    <w:qFormat/>
+    <w:rsid w:val="003D09A5"/>
+    <w:pPr>
+      <w:spacing w:after="0" w:line="240" w:lineRule="auto"/>
+      <w:ind w:left="720"/>
+      <w:contextualSpacing/>
+    </w:pPr>
+    <w:rPr>
+      <w:rFonts w:eastAsiaTheme="minorEastAsia"/>
+      <w:sz w:val="24"/>
+      <w:szCs w:val="24"/>
+      <w:lang w:eastAsia="nb-NO"/>
+    </w:rPr>
+  </w:style>
+  <w:style w:type="paragraph" w:styleId="Topptekst">
+    <w:name w:val="header"/>
+    <w:basedOn w:val="Normal"/>
+    <w:link w:val="TopptekstTegn"/>
+    <w:uiPriority w:val="99"/>
+    <w:unhideWhenUsed/>
+    <w:rsid w:val="003D09A5"/>
+    <w:pPr>
+      <w:tabs>
+        <w:tab w:val="center" w:pos="4536"/>
+        <w:tab w:val="right" w:pos="9072"/>
+      </w:tabs>
+      <w:spacing w:after="0" w:line="240" w:lineRule="auto"/>
+    </w:pPr>
+  </w:style>
+  <w:style w:type="character" w:customStyle="1" w:styleId="TopptekstTegn">
+    <w:name w:val="Topptekst Tegn"/>
+    <w:basedOn w:val="Standardskriftforavsnitt"/>
+    <w:link w:val="Topptekst"/>
+    <w:uiPriority w:val="99"/>
+    <w:rsid w:val="003D09A5"/>
+  </w:style>
+  <w:style w:type="paragraph" w:styleId="Bunntekst">
+    <w:name w:val="footer"/>
+    <w:basedOn w:val="Normal"/>
+    <w:link w:val="BunntekstTegn"/>
+    <w:uiPriority w:val="99"/>
+    <w:unhideWhenUsed/>
+    <w:rsid w:val="003D09A5"/>
+    <w:pPr>
+      <w:tabs>
+        <w:tab w:val="center" w:pos="4536"/>
+        <w:tab w:val="right" w:pos="9072"/>
+      </w:tabs>
+      <w:spacing w:after="0" w:line="240" w:lineRule="auto"/>
+    </w:pPr>
+  </w:style>
+  <w:style w:type="character" w:customStyle="1" w:styleId="BunntekstTegn">
+    <w:name w:val="Bunntekst Tegn"/>
+    <w:basedOn w:val="Standardskriftforavsnitt"/>
+    <w:link w:val="Bunntekst"/>
+    <w:uiPriority w:val="99"/>
+    <w:rsid w:val="003D09A5"/>
+  </w:style>
 </w:styles>
 </file>
 
 <file path=word/stylesWithEffects.xml><?xml version="1.0" encoding="utf-8"?>
-<w:styles xmlns:wpc="http://schemas.microsoft.com/office/word/2010/wordprocessingCanvas" xmlns:mc="http://schemas.openxmlformats.org/markup-compatibility/2006" xmlns:o="urn:schemas-microsoft-com:office:office" xmlns:r="http://schemas.openxmlformats.org/officeDocument/2006/relationships" xmlns:m="http://schemas.openxmlformats.org/officeDocument/2006/math" xmlns:v="urn:schemas-microsoft-com:vml" xmlns:wp14="http://schemas.microsoft.com/office/word/2010/wordprocessingDrawing" xmlns:wp="http://schemas.openxmlformats.org/drawingml/2006/wordprocessingDrawing" xmlns:w10="urn:schemas-microsoft-com:office:word" xmlns:w="http://schemas.openxmlformats.org/wordprocessingml/2006/main" xmlns:w14="http://schemas.microsoft.com/office/word/2010/wordml" xmlns:wpg="http://schemas.microsoft.com/office/word/2010/wordprocessingGroup" xmlns:wpi="http://schemas.microsoft.com/office/word/2010/wordprocessingInk" xmlns:wne="http://schemas.microsoft.com/office/word/2006/wordml" xmlns:wps="http://schemas.microsoft.com/office/word/2010/wordprocessingShape" mc:Ignorable="w14 wp14">
+<w:styles xmlns:wpc="http://schemas.microsoft.com/office/word/2010/wordprocessingCanvas" xmlns:mo="http://schemas.microsoft.com/office/mac/office/2008/main" xmlns:mc="http://schemas.openxmlformats.org/markup-compatibility/2006" xmlns:mv="urn:schemas-microsoft-com:mac:vml" xmlns:o="urn:schemas-microsoft-com:office:office" xmlns:r="http://schemas.openxmlformats.org/officeDocument/2006/relationships" xmlns:m="http://schemas.openxmlformats.org/officeDocument/2006/math" xmlns:v="urn:schemas-microsoft-com:vml" xmlns:wp14="http://schemas.microsoft.com/office/word/2010/wordprocessingDrawing" xmlns:wp="http://schemas.openxmlformats.org/drawingml/2006/wordprocessingDrawing" xmlns:w10="urn:schemas-microsoft-com:office:word" xmlns:w="http://schemas.openxmlformats.org/wordprocessingml/2006/main" xmlns:w14="http://schemas.microsoft.com/office/word/2010/wordml" xmlns:wpg="http://schemas.microsoft.com/office/word/2010/wordprocessingGroup" xmlns:wpi="http://schemas.microsoft.com/office/word/2010/wordprocessingInk" xmlns:wne="http://schemas.microsoft.com/office/word/2006/wordml" xmlns:wps="http://schemas.microsoft.com/office/word/2010/wordprocessingShape" mc:Ignorable="w14 wp14">
   <w:docDefaults>
     <w:rPrDefault>
       <w:rPr>
@@ -814,7 +1190,7 @@
       </w:pPr>
     </w:pPrDefault>
   </w:docDefaults>
-  <w:latentStyles w:defLockedState="0" w:defUIPriority="99" w:defSemiHidden="1" w:defUnhideWhenUsed="1" w:defQFormat="0" w:count="267">
+  <w:latentStyles w:defLockedState="0" w:defUIPriority="99" w:defSemiHidden="1" w:defUnhideWhenUsed="1" w:defQFormat="0" w:count="276">
     <w:lsdException w:name="Normal" w:semiHidden="0" w:uiPriority="0" w:unhideWhenUsed="0" w:qFormat="1"/>
     <w:lsdException w:name="heading 1" w:semiHidden="0" w:uiPriority="9" w:unhideWhenUsed="0" w:qFormat="1"/>
     <w:lsdException w:name="heading 2" w:uiPriority="9" w:qFormat="1"/>
@@ -1099,6 +1475,68 @@
       <w:sz w:val="24"/>
       <w:szCs w:val="24"/>
     </w:rPr>
+  </w:style>
+  <w:style w:type="paragraph" w:styleId="Listeavsnitt">
+    <w:name w:val="List Paragraph"/>
+    <w:basedOn w:val="Normal"/>
+    <w:uiPriority w:val="34"/>
+    <w:qFormat/>
+    <w:rsid w:val="003D09A5"/>
+    <w:pPr>
+      <w:spacing w:after="0" w:line="240" w:lineRule="auto"/>
+      <w:ind w:left="720"/>
+      <w:contextualSpacing/>
+    </w:pPr>
+    <w:rPr>
+      <w:rFonts w:eastAsiaTheme="minorEastAsia"/>
+      <w:sz w:val="24"/>
+      <w:szCs w:val="24"/>
+      <w:lang w:eastAsia="nb-NO"/>
+    </w:rPr>
+  </w:style>
+  <w:style w:type="paragraph" w:styleId="Topptekst">
+    <w:name w:val="header"/>
+    <w:basedOn w:val="Normal"/>
+    <w:link w:val="TopptekstTegn"/>
+    <w:uiPriority w:val="99"/>
+    <w:unhideWhenUsed/>
+    <w:rsid w:val="003D09A5"/>
+    <w:pPr>
+      <w:tabs>
+        <w:tab w:val="center" w:pos="4536"/>
+        <w:tab w:val="right" w:pos="9072"/>
+      </w:tabs>
+      <w:spacing w:after="0" w:line="240" w:lineRule="auto"/>
+    </w:pPr>
+  </w:style>
+  <w:style w:type="character" w:customStyle="1" w:styleId="TopptekstTegn">
+    <w:name w:val="Topptekst Tegn"/>
+    <w:basedOn w:val="Standardskriftforavsnitt"/>
+    <w:link w:val="Topptekst"/>
+    <w:uiPriority w:val="99"/>
+    <w:rsid w:val="003D09A5"/>
+  </w:style>
+  <w:style w:type="paragraph" w:styleId="Bunntekst">
+    <w:name w:val="footer"/>
+    <w:basedOn w:val="Normal"/>
+    <w:link w:val="BunntekstTegn"/>
+    <w:uiPriority w:val="99"/>
+    <w:unhideWhenUsed/>
+    <w:rsid w:val="003D09A5"/>
+    <w:pPr>
+      <w:tabs>
+        <w:tab w:val="center" w:pos="4536"/>
+        <w:tab w:val="right" w:pos="9072"/>
+      </w:tabs>
+      <w:spacing w:after="0" w:line="240" w:lineRule="auto"/>
+    </w:pPr>
+  </w:style>
+  <w:style w:type="character" w:customStyle="1" w:styleId="BunntekstTegn">
+    <w:name w:val="Bunntekst Tegn"/>
+    <w:basedOn w:val="Standardskriftforavsnitt"/>
+    <w:link w:val="Bunntekst"/>
+    <w:uiPriority w:val="99"/>
+    <w:rsid w:val="003D09A5"/>
   </w:style>
 </w:styles>
 </file>

</xml_diff>